<commit_message>
Updates to Software Docs
-There were many things in the simulation module. Some place holders for
these new things have been added to the software docs
</commit_message>
<xml_diff>
--- a/info/Software Documents/BlueSky_qtgl.docx
+++ b/info/Software Documents/BlueSky_qtgl.docx
@@ -165,14 +165,40 @@
         <w:rPr>
           <w:i/>
         </w:rPr>
-        <w:t>sim</w:t>
+        <w:t>manager</w:t>
       </w:r>
       <w:r>
         <w:t>:</w:t>
       </w:r>
       <w:r>
-        <w:t xml:space="preserve"> an instance of the Simulation class (..\bluesky/sim/qtgl/simulation.py)</w:t>
-      </w:r>
+        <w:t xml:space="preserve"> an instance of the </w:t>
+      </w:r>
+      <w:r>
+        <w:rPr>
+          <w:i/>
+        </w:rPr>
+        <w:t>SimulationManager</w:t>
+      </w:r>
+      <w:r>
+        <w:t xml:space="preserve"> class </w:t>
+      </w:r>
+      <w:bookmarkStart w:id="2" w:name="OLE_LINK3"/>
+      <w:bookmarkStart w:id="3" w:name="OLE_LINK4"/>
+      <w:bookmarkStart w:id="4" w:name="OLE_LINK5"/>
+      <w:bookmarkStart w:id="5" w:name="OLE_LINK6"/>
+      <w:r>
+        <w:t>(..\bluesky/sim/qtgl/</w:t>
+      </w:r>
+      <w:r>
+        <w:t>simulationmanager</w:t>
+      </w:r>
+      <w:r>
+        <w:t>.py)</w:t>
+      </w:r>
+      <w:bookmarkEnd w:id="2"/>
+      <w:bookmarkEnd w:id="3"/>
+      <w:bookmarkEnd w:id="4"/>
+      <w:bookmarkEnd w:id="5"/>
     </w:p>
     <w:p>
       <w:pPr>
@@ -183,7 +209,73 @@
         </w:numPr>
       </w:pPr>
       <w:r>
-        <w:t xml:space="preserve">This object also contains the other important BlueSky objects such as </w:t>
+        <w:t>Its</w:t>
+      </w:r>
+      <w:r>
+        <w:t xml:space="preserve"> </w:t>
+      </w:r>
+      <w:r>
+        <w:rPr>
+          <w:i/>
+        </w:rPr>
+        <w:t>addNode</w:t>
+      </w:r>
+      <w:r>
+        <w:t xml:space="preserve"> function is used to instantiate an object of the </w:t>
+      </w:r>
+      <w:r>
+        <w:rPr>
+          <w:i/>
+        </w:rPr>
+        <w:t>Simulation</w:t>
+      </w:r>
+      <w:r>
+        <w:t xml:space="preserve"> Class, called </w:t>
+      </w:r>
+      <w:r>
+        <w:rPr>
+          <w:i/>
+        </w:rPr>
+        <w:t>worke</w:t>
+      </w:r>
+      <w:r>
+        <w:rPr>
+          <w:i/>
+        </w:rPr>
+        <w:t>r</w:t>
+      </w:r>
+      <w:r>
+        <w:rPr>
+          <w:i/>
+        </w:rPr>
+        <w:t xml:space="preserve">. </w:t>
+      </w:r>
+      <w:r>
+        <w:t xml:space="preserve">The </w:t>
+      </w:r>
+      <w:r>
+        <w:rPr>
+          <w:i/>
+        </w:rPr>
+        <w:t xml:space="preserve">Simulation </w:t>
+      </w:r>
+      <w:r>
+        <w:t>class is in (..\bluesky/sim/qtgl/simulation.py)</w:t>
+      </w:r>
+    </w:p>
+    <w:p>
+      <w:pPr>
+        <w:pStyle w:val="ListParagraph"/>
+        <w:numPr>
+          <w:ilvl w:val="2"/>
+          <w:numId w:val="4"/>
+        </w:numPr>
+      </w:pPr>
+      <w:r>
+        <w:t xml:space="preserve">This </w:t>
+      </w:r>
+      <w:r>
+        <w:t xml:space="preserve">object also contains the other important BlueSky objects such as </w:t>
       </w:r>
       <w:r>
         <w:rPr>
@@ -708,7 +800,7 @@
         <w:ind w:left="1440" w:hanging="360"/>
       </w:pPr>
     </w:lvl>
-    <w:lvl w:ilvl="2" w:tplc="0409001B" w:tentative="1">
+    <w:lvl w:ilvl="2" w:tplc="0409001B">
       <w:start w:val="1"/>
       <w:numFmt w:val="lowerRoman"/>
       <w:lvlText w:val="%3."/>

</xml_diff>

<commit_message>
Traffic Class Software Docs Started
- All traffic class functions except update()
- added page numbers to all software docs
</commit_message>
<xml_diff>
--- a/info/Software Documents/BlueSky_qtgl.docx
+++ b/info/Software Documents/BlueSky_qtgl.docx
@@ -23,14 +23,24 @@
       <w:r>
         <w:t xml:space="preserve">This script contains the </w:t>
       </w:r>
+      <w:proofErr w:type="spellStart"/>
       <w:r>
         <w:rPr>
           <w:i/>
         </w:rPr>
         <w:t>qtgl</w:t>
       </w:r>
-      <w:r>
-        <w:t xml:space="preserve"> version of the MainLoop function</w:t>
+      <w:proofErr w:type="spellEnd"/>
+      <w:r>
+        <w:t xml:space="preserve"> version of the </w:t>
+      </w:r>
+      <w:proofErr w:type="spellStart"/>
+      <w:r>
+        <w:t>MainLoop</w:t>
+      </w:r>
+      <w:proofErr w:type="spellEnd"/>
+      <w:r>
+        <w:t xml:space="preserve"> function</w:t>
       </w:r>
       <w:r>
         <w:t xml:space="preserve"> (see below)</w:t>
@@ -45,7 +55,15 @@
         </w:numPr>
       </w:pPr>
       <w:r>
-        <w:t>The MainLoop function can be called from either BlueSky.py, or directly by running this script (BlueSky_qtgl.py)</w:t>
+        <w:t xml:space="preserve">The </w:t>
+      </w:r>
+      <w:proofErr w:type="spellStart"/>
+      <w:r>
+        <w:t>MainLoop</w:t>
+      </w:r>
+      <w:proofErr w:type="spellEnd"/>
+      <w:r>
+        <w:t xml:space="preserve"> function can be called from either BlueSky.py, or directly by running this script (BlueSky_qtgl.py)</w:t>
       </w:r>
     </w:p>
     <w:bookmarkEnd w:id="0"/>
@@ -55,8 +73,18 @@
         <w:pStyle w:val="Heading1"/>
       </w:pPr>
       <w:r>
-        <w:t>Function MainLoop()</w:t>
-      </w:r>
+        <w:t xml:space="preserve">Function </w:t>
+      </w:r>
+      <w:proofErr w:type="spellStart"/>
+      <w:proofErr w:type="gramStart"/>
+      <w:r>
+        <w:t>MainLoop</w:t>
+      </w:r>
+      <w:proofErr w:type="spellEnd"/>
+      <w:r>
+        <w:t>()</w:t>
+      </w:r>
+      <w:proofErr w:type="gramEnd"/>
     </w:p>
     <w:p>
       <w:pPr>
@@ -78,7 +106,15 @@
         <w:ind w:left="540" w:hanging="540"/>
       </w:pPr>
       <w:r>
-        <w:t>Goal: The MainLoop function</w:t>
+        <w:t xml:space="preserve">Goal: The </w:t>
+      </w:r>
+      <w:proofErr w:type="spellStart"/>
+      <w:r>
+        <w:t>MainLoop</w:t>
+      </w:r>
+      <w:proofErr w:type="spellEnd"/>
+      <w:r>
+        <w:t xml:space="preserve"> function</w:t>
       </w:r>
       <w:r>
         <w:t xml:space="preserve"> </w:t>
@@ -93,7 +129,15 @@
         <w:t xml:space="preserve"> the</w:t>
       </w:r>
       <w:r>
-        <w:t xml:space="preserve"> basic BlueSky objects: </w:t>
+        <w:t xml:space="preserve"> basic </w:t>
+      </w:r>
+      <w:proofErr w:type="spellStart"/>
+      <w:r>
+        <w:t>BlueSky</w:t>
+      </w:r>
+      <w:proofErr w:type="spellEnd"/>
+      <w:r>
+        <w:t xml:space="preserve"> objects: </w:t>
       </w:r>
     </w:p>
     <w:p>
@@ -105,23 +149,43 @@
         </w:numPr>
         <w:ind w:left="1260"/>
       </w:pPr>
+      <w:proofErr w:type="spellStart"/>
       <w:r>
         <w:rPr>
           <w:i/>
         </w:rPr>
         <w:t>navdb</w:t>
       </w:r>
+      <w:proofErr w:type="spellEnd"/>
       <w:r>
         <w:t xml:space="preserve">: an instance of the </w:t>
       </w:r>
+      <w:proofErr w:type="spellStart"/>
       <w:r>
         <w:rPr>
           <w:i/>
         </w:rPr>
         <w:t>Navdatabase</w:t>
       </w:r>
-      <w:r>
-        <w:t xml:space="preserve"> class (./bluesky/traf/navdb.py)</w:t>
+      <w:proofErr w:type="spellEnd"/>
+      <w:r>
+        <w:t xml:space="preserve"> class (./</w:t>
+      </w:r>
+      <w:proofErr w:type="spellStart"/>
+      <w:r>
+        <w:t>bluesky</w:t>
+      </w:r>
+      <w:proofErr w:type="spellEnd"/>
+      <w:r>
+        <w:t>/</w:t>
+      </w:r>
+      <w:proofErr w:type="spellStart"/>
+      <w:r>
+        <w:t>traf</w:t>
+      </w:r>
+      <w:proofErr w:type="spellEnd"/>
+      <w:r>
+        <w:t>/navdb.py)</w:t>
       </w:r>
     </w:p>
     <w:p>
@@ -133,23 +197,43 @@
         </w:numPr>
         <w:ind w:left="1260"/>
       </w:pPr>
+      <w:proofErr w:type="spellStart"/>
       <w:r>
         <w:rPr>
           <w:i/>
         </w:rPr>
         <w:t>gui</w:t>
       </w:r>
+      <w:proofErr w:type="spellEnd"/>
       <w:r>
         <w:t xml:space="preserve">: an instance of the </w:t>
       </w:r>
+      <w:proofErr w:type="spellStart"/>
       <w:r>
         <w:rPr>
           <w:i/>
         </w:rPr>
         <w:t>Gui</w:t>
       </w:r>
-      <w:r>
-        <w:t xml:space="preserve"> class (./ui/gtgl/gui.py)</w:t>
+      <w:proofErr w:type="spellEnd"/>
+      <w:r>
+        <w:t xml:space="preserve"> class (./</w:t>
+      </w:r>
+      <w:proofErr w:type="spellStart"/>
+      <w:r>
+        <w:t>ui</w:t>
+      </w:r>
+      <w:proofErr w:type="spellEnd"/>
+      <w:r>
+        <w:t>/</w:t>
+      </w:r>
+      <w:proofErr w:type="spellStart"/>
+      <w:r>
+        <w:t>gtgl</w:t>
+      </w:r>
+      <w:proofErr w:type="spellEnd"/>
+      <w:r>
+        <w:t>/gui.py)</w:t>
       </w:r>
     </w:p>
     <w:p>
@@ -161,24 +245,28 @@
         </w:numPr>
         <w:ind w:left="1260"/>
       </w:pPr>
+      <w:proofErr w:type="gramStart"/>
       <w:r>
         <w:rPr>
           <w:i/>
         </w:rPr>
         <w:t>manager</w:t>
       </w:r>
+      <w:proofErr w:type="gramEnd"/>
       <w:r>
         <w:t>:</w:t>
       </w:r>
       <w:r>
         <w:t xml:space="preserve"> an instance of the </w:t>
       </w:r>
+      <w:proofErr w:type="spellStart"/>
       <w:r>
         <w:rPr>
           <w:i/>
         </w:rPr>
         <w:t>SimulationManager</w:t>
       </w:r>
+      <w:proofErr w:type="spellEnd"/>
       <w:r>
         <w:t xml:space="preserve"> class </w:t>
       </w:r>
@@ -187,7 +275,31 @@
       <w:bookmarkStart w:id="4" w:name="OLE_LINK5"/>
       <w:bookmarkStart w:id="5" w:name="OLE_LINK6"/>
       <w:r>
-        <w:t>(..\bluesky/sim/qtgl/</w:t>
+        <w:t>(..\</w:t>
+      </w:r>
+      <w:proofErr w:type="spellStart"/>
+      <w:r>
+        <w:t>bluesky</w:t>
+      </w:r>
+      <w:proofErr w:type="spellEnd"/>
+      <w:r>
+        <w:t>/</w:t>
+      </w:r>
+      <w:proofErr w:type="spellStart"/>
+      <w:r>
+        <w:t>sim</w:t>
+      </w:r>
+      <w:proofErr w:type="spellEnd"/>
+      <w:r>
+        <w:t>/</w:t>
+      </w:r>
+      <w:proofErr w:type="spellStart"/>
+      <w:r>
+        <w:t>qtgl</w:t>
+      </w:r>
+      <w:proofErr w:type="spellEnd"/>
+      <w:r>
+        <w:t>/</w:t>
       </w:r>
       <w:r>
         <w:t>simulationmanager</w:t>
@@ -214,12 +326,14 @@
       <w:r>
         <w:t xml:space="preserve"> </w:t>
       </w:r>
+      <w:proofErr w:type="spellStart"/>
       <w:r>
         <w:rPr>
           <w:i/>
         </w:rPr>
         <w:t>addNode</w:t>
       </w:r>
+      <w:proofErr w:type="spellEnd"/>
       <w:r>
         <w:t xml:space="preserve"> function is used to instantiate an object of the </w:t>
       </w:r>
@@ -260,7 +374,39 @@
         <w:t xml:space="preserve">Simulation </w:t>
       </w:r>
       <w:r>
-        <w:t>class is in (..\bluesky/sim/qtgl/simulation.py)</w:t>
+        <w:t>class is in (</w:t>
+      </w:r>
+      <w:proofErr w:type="gramStart"/>
+      <w:r>
+        <w:t>..</w:t>
+      </w:r>
+      <w:proofErr w:type="gramEnd"/>
+      <w:r>
+        <w:t>\</w:t>
+      </w:r>
+      <w:proofErr w:type="spellStart"/>
+      <w:r>
+        <w:t>bluesky</w:t>
+      </w:r>
+      <w:proofErr w:type="spellEnd"/>
+      <w:r>
+        <w:t>/</w:t>
+      </w:r>
+      <w:proofErr w:type="spellStart"/>
+      <w:r>
+        <w:t>sim</w:t>
+      </w:r>
+      <w:proofErr w:type="spellEnd"/>
+      <w:r>
+        <w:t>/</w:t>
+      </w:r>
+      <w:proofErr w:type="spellStart"/>
+      <w:r>
+        <w:t>qtgl</w:t>
+      </w:r>
+      <w:proofErr w:type="spellEnd"/>
+      <w:r>
+        <w:t>/simulation.py)</w:t>
       </w:r>
     </w:p>
     <w:p>
@@ -275,14 +421,24 @@
         <w:t xml:space="preserve">This </w:t>
       </w:r>
       <w:r>
-        <w:t xml:space="preserve">object also contains the other important BlueSky objects such as </w:t>
-      </w:r>
+        <w:t xml:space="preserve">object also contains the other important </w:t>
+      </w:r>
+      <w:proofErr w:type="spellStart"/>
+      <w:r>
+        <w:t>BlueSky</w:t>
+      </w:r>
+      <w:proofErr w:type="spellEnd"/>
+      <w:r>
+        <w:t xml:space="preserve"> objects such as </w:t>
+      </w:r>
+      <w:proofErr w:type="spellStart"/>
       <w:r>
         <w:rPr>
           <w:i/>
         </w:rPr>
         <w:t>traf</w:t>
       </w:r>
+      <w:proofErr w:type="spellEnd"/>
       <w:r>
         <w:t xml:space="preserve"> (Traffic.py), </w:t>
       </w:r>
@@ -295,12 +451,14 @@
       <w:r>
         <w:t xml:space="preserve">, </w:t>
       </w:r>
+      <w:proofErr w:type="spellStart"/>
       <w:r>
         <w:rPr>
           <w:i/>
         </w:rPr>
         <w:t>screenio</w:t>
       </w:r>
+      <w:proofErr w:type="spellEnd"/>
       <w:r>
         <w:t xml:space="preserve"> etc. </w:t>
       </w:r>
@@ -310,22 +468,85 @@
         <w:ind w:left="540"/>
       </w:pPr>
       <w:r>
-        <w:t xml:space="preserve">After the above objects are created, the MainLoop function </w:t>
-      </w:r>
-      <w:r>
-        <w:t xml:space="preserve">starts the simulation and gui threads. </w:t>
-      </w:r>
-      <w:r>
-        <w:t xml:space="preserve"> Although this function is called ‘MainLoop’, </w:t>
-      </w:r>
-      <w:r>
-        <w:t xml:space="preserve">there is no 'loop' in this function in the strictest sense. However, when the simulation thread is started, the doWork method of the Simulation class, which contains the </w:t>
+        <w:t xml:space="preserve">After the above objects are created, the </w:t>
+      </w:r>
+      <w:proofErr w:type="spellStart"/>
+      <w:r>
+        <w:t>MainLoop</w:t>
+      </w:r>
+      <w:proofErr w:type="spellEnd"/>
+      <w:r>
+        <w:t xml:space="preserve"> function </w:t>
+      </w:r>
+      <w:r>
+        <w:t xml:space="preserve">starts the simulation and </w:t>
+      </w:r>
+      <w:proofErr w:type="spellStart"/>
+      <w:proofErr w:type="gramStart"/>
+      <w:r>
+        <w:t>gui</w:t>
+      </w:r>
+      <w:proofErr w:type="spellEnd"/>
+      <w:proofErr w:type="gramEnd"/>
+      <w:r>
+        <w:t xml:space="preserve"> threads. </w:t>
+      </w:r>
+      <w:r>
+        <w:t xml:space="preserve"> Although this function is called ‘</w:t>
+      </w:r>
+      <w:proofErr w:type="spellStart"/>
+      <w:r>
+        <w:t>MainLoop</w:t>
+      </w:r>
+      <w:proofErr w:type="spellEnd"/>
+      <w:r>
+        <w:t xml:space="preserve">’, </w:t>
+      </w:r>
+      <w:r>
+        <w:t xml:space="preserve">there is no 'loop' in this function in the strictest sense. However, when the simulation thread is started, the </w:t>
+      </w:r>
+      <w:proofErr w:type="spellStart"/>
+      <w:r>
+        <w:t>doWork</w:t>
+      </w:r>
+      <w:proofErr w:type="spellEnd"/>
+      <w:r>
+        <w:t xml:space="preserve"> method of the Simulation class, which contains the </w:t>
       </w:r>
       <w:r>
         <w:t xml:space="preserve">‘main’ </w:t>
       </w:r>
-      <w:r>
-        <w:t xml:space="preserve">BlueSky loop, is activated. Thus MainLoop function is responsible for triggering the main loop, and thus deriving its name (the name is also due to historical reasons from the pygame version of BlueSky). </w:t>
+      <w:proofErr w:type="spellStart"/>
+      <w:r>
+        <w:t>BlueSky</w:t>
+      </w:r>
+      <w:proofErr w:type="spellEnd"/>
+      <w:r>
+        <w:t xml:space="preserve"> loop, is activated. Thus </w:t>
+      </w:r>
+      <w:proofErr w:type="spellStart"/>
+      <w:r>
+        <w:t>MainLoop</w:t>
+      </w:r>
+      <w:proofErr w:type="spellEnd"/>
+      <w:r>
+        <w:t xml:space="preserve"> function is responsible for triggering the main loop, and thus deriving its name (the name is also due to historical reasons from the </w:t>
+      </w:r>
+      <w:proofErr w:type="spellStart"/>
+      <w:r>
+        <w:t>pygame</w:t>
+      </w:r>
+      <w:proofErr w:type="spellEnd"/>
+      <w:r>
+        <w:t xml:space="preserve"> version of </w:t>
+      </w:r>
+      <w:proofErr w:type="spellStart"/>
+      <w:r>
+        <w:t>BlueSky</w:t>
+      </w:r>
+      <w:proofErr w:type="spellEnd"/>
+      <w:r>
+        <w:t xml:space="preserve">). </w:t>
       </w:r>
     </w:p>
     <w:p>
@@ -335,17 +556,91 @@
       <w:r>
         <w:t>Note that the simulation thread object (</w:t>
       </w:r>
+      <w:proofErr w:type="spellStart"/>
       <w:r>
         <w:rPr>
           <w:i/>
         </w:rPr>
         <w:t>simthread</w:t>
       </w:r>
-      <w:r>
-        <w:t xml:space="preserve">) is created and started first. Then the gui thread is started second, causing the splash screen to be displayed. When the gui and simulation threads have really finished starting (it takes a few seconds), the splash screen disappears, and the main BluSky Gui is ready for user inputs. The simulation thread finishes initializing before the gui thread as it was started first. It then starts the doWork function of the Simulation class (before the Gui pops-up). </w:t>
-      </w:r>
-      <w:r>
-        <w:t xml:space="preserve">Once both threads are started, the MainLoop function does </w:t>
+      <w:proofErr w:type="spellEnd"/>
+      <w:r>
+        <w:t xml:space="preserve">) is created and started first. Then the </w:t>
+      </w:r>
+      <w:proofErr w:type="spellStart"/>
+      <w:proofErr w:type="gramStart"/>
+      <w:r>
+        <w:t>gui</w:t>
+      </w:r>
+      <w:proofErr w:type="spellEnd"/>
+      <w:proofErr w:type="gramEnd"/>
+      <w:r>
+        <w:t xml:space="preserve"> thread is started second, causing the splash screen to be displayed. When the </w:t>
+      </w:r>
+      <w:proofErr w:type="spellStart"/>
+      <w:proofErr w:type="gramStart"/>
+      <w:r>
+        <w:t>gui</w:t>
+      </w:r>
+      <w:proofErr w:type="spellEnd"/>
+      <w:proofErr w:type="gramEnd"/>
+      <w:r>
+        <w:t xml:space="preserve"> and simulation threads have really finished starting (it takes a few seconds), the splash screen disappears, and the main </w:t>
+      </w:r>
+      <w:proofErr w:type="spellStart"/>
+      <w:r>
+        <w:t>BluSky</w:t>
+      </w:r>
+      <w:proofErr w:type="spellEnd"/>
+      <w:r>
+        <w:t xml:space="preserve"> </w:t>
+      </w:r>
+      <w:proofErr w:type="spellStart"/>
+      <w:r>
+        <w:t>Gui</w:t>
+      </w:r>
+      <w:proofErr w:type="spellEnd"/>
+      <w:r>
+        <w:t xml:space="preserve"> is ready for user inputs. The simulation thread finishes initializing before the </w:t>
+      </w:r>
+      <w:proofErr w:type="spellStart"/>
+      <w:proofErr w:type="gramStart"/>
+      <w:r>
+        <w:t>gui</w:t>
+      </w:r>
+      <w:proofErr w:type="spellEnd"/>
+      <w:proofErr w:type="gramEnd"/>
+      <w:r>
+        <w:t xml:space="preserve"> thread as it was started first. It then starts the </w:t>
+      </w:r>
+      <w:proofErr w:type="spellStart"/>
+      <w:r>
+        <w:t>doWork</w:t>
+      </w:r>
+      <w:proofErr w:type="spellEnd"/>
+      <w:r>
+        <w:t xml:space="preserve"> function of the Simulation class (before the </w:t>
+      </w:r>
+      <w:proofErr w:type="spellStart"/>
+      <w:proofErr w:type="gramStart"/>
+      <w:r>
+        <w:t>Gui</w:t>
+      </w:r>
+      <w:proofErr w:type="spellEnd"/>
+      <w:proofErr w:type="gramEnd"/>
+      <w:r>
+        <w:t xml:space="preserve"> pops-up). </w:t>
+      </w:r>
+      <w:r>
+        <w:t xml:space="preserve">Once both threads are started, the </w:t>
+      </w:r>
+      <w:proofErr w:type="spellStart"/>
+      <w:r>
+        <w:t>MainLoop</w:t>
+      </w:r>
+      <w:proofErr w:type="spellEnd"/>
+      <w:r>
+        <w:t xml:space="preserve"> function does </w:t>
       </w:r>
       <w:r>
         <w:rPr>
@@ -354,7 +649,25 @@
         <w:t>not</w:t>
       </w:r>
       <w:r>
-        <w:t xml:space="preserve"> proceed to the next lines of cod, until the sim and gui threads are stopped. </w:t>
+        <w:t xml:space="preserve"> proceed to the next lines of cod, until the </w:t>
+      </w:r>
+      <w:proofErr w:type="spellStart"/>
+      <w:r>
+        <w:t>sim</w:t>
+      </w:r>
+      <w:proofErr w:type="spellEnd"/>
+      <w:r>
+        <w:t xml:space="preserve"> and </w:t>
+      </w:r>
+      <w:proofErr w:type="spellStart"/>
+      <w:proofErr w:type="gramStart"/>
+      <w:r>
+        <w:t>gui</w:t>
+      </w:r>
+      <w:proofErr w:type="spellEnd"/>
+      <w:proofErr w:type="gramEnd"/>
+      <w:r>
+        <w:t xml:space="preserve"> threads are stopped. </w:t>
       </w:r>
     </w:p>
     <w:p>
@@ -378,15 +691,50 @@
           <w:numId w:val="7"/>
         </w:numPr>
       </w:pPr>
-      <w:r>
-        <w:t>gui(object, instance of the Gui class)</w:t>
-      </w:r>
-      <w:r>
-        <w:t xml:space="preserve"> -&gt; this is only returned so that the gui can be deleted when BlueSky exits.</w:t>
+      <w:proofErr w:type="spellStart"/>
+      <w:proofErr w:type="gramStart"/>
+      <w:r>
+        <w:t>gui</w:t>
+      </w:r>
+      <w:proofErr w:type="spellEnd"/>
+      <w:r>
+        <w:t>(</w:t>
+      </w:r>
+      <w:proofErr w:type="gramEnd"/>
+      <w:r>
+        <w:t xml:space="preserve">object, instance of the </w:t>
+      </w:r>
+      <w:proofErr w:type="spellStart"/>
+      <w:r>
+        <w:t>Gui</w:t>
+      </w:r>
+      <w:proofErr w:type="spellEnd"/>
+      <w:r>
+        <w:t xml:space="preserve"> class)</w:t>
+      </w:r>
+      <w:r>
+        <w:t xml:space="preserve"> -&gt; this is only returned so that the </w:t>
+      </w:r>
+      <w:proofErr w:type="spellStart"/>
+      <w:r>
+        <w:t>gui</w:t>
+      </w:r>
+      <w:proofErr w:type="spellEnd"/>
+      <w:r>
+        <w:t xml:space="preserve"> can be deleted when </w:t>
+      </w:r>
+      <w:proofErr w:type="spellStart"/>
+      <w:r>
+        <w:t>BlueSky</w:t>
+      </w:r>
+      <w:proofErr w:type="spellEnd"/>
+      <w:r>
+        <w:t xml:space="preserve"> exits.</w:t>
       </w:r>
     </w:p>
     <w:p/>
     <w:sectPr>
+      <w:footerReference w:type="default" r:id="rId7"/>
       <w:pgSz w:w="12240" w:h="15840"/>
       <w:pgMar w:top="1440" w:right="1440" w:bottom="1440" w:left="1440" w:header="720" w:footer="720" w:gutter="0"/>
       <w:cols w:space="720"/>
@@ -394,6 +742,91 @@
     </w:sectPr>
   </w:body>
 </w:document>
+</file>
+
+<file path=word/endnotes.xml><?xml version="1.0" encoding="utf-8"?>
+<w:endnotes xmlns:ve="http://schemas.openxmlformats.org/markup-compatibility/2006" xmlns:o="urn:schemas-microsoft-com:office:office" xmlns:r="http://schemas.openxmlformats.org/officeDocument/2006/relationships" xmlns:m="http://schemas.openxmlformats.org/officeDocument/2006/math" xmlns:v="urn:schemas-microsoft-com:vml" xmlns:wp="http://schemas.openxmlformats.org/drawingml/2006/wordprocessingDrawing" xmlns:w10="urn:schemas-microsoft-com:office:word" xmlns:w="http://schemas.openxmlformats.org/wordprocessingml/2006/main" xmlns:wne="http://schemas.microsoft.com/office/word/2006/wordml">
+  <w:endnote w:type="separator" w:id="-1">
+    <w:p>
+      <w:pPr>
+        <w:spacing w:after="0" w:line="240" w:lineRule="auto"/>
+      </w:pPr>
+      <w:r>
+        <w:separator/>
+      </w:r>
+    </w:p>
+  </w:endnote>
+  <w:endnote w:type="continuationSeparator" w:id="0">
+    <w:p>
+      <w:pPr>
+        <w:spacing w:after="0" w:line="240" w:lineRule="auto"/>
+      </w:pPr>
+      <w:r>
+        <w:continuationSeparator/>
+      </w:r>
+    </w:p>
+  </w:endnote>
+</w:endnotes>
+</file>
+
+<file path=word/footer1.xml><?xml version="1.0" encoding="utf-8"?>
+<w:ftr xmlns:ve="http://schemas.openxmlformats.org/markup-compatibility/2006" xmlns:o="urn:schemas-microsoft-com:office:office" xmlns:r="http://schemas.openxmlformats.org/officeDocument/2006/relationships" xmlns:m="http://schemas.openxmlformats.org/officeDocument/2006/math" xmlns:v="urn:schemas-microsoft-com:vml" xmlns:wp="http://schemas.openxmlformats.org/drawingml/2006/wordprocessingDrawing" xmlns:w10="urn:schemas-microsoft-com:office:word" xmlns:w="http://schemas.openxmlformats.org/wordprocessingml/2006/main" xmlns:wne="http://schemas.microsoft.com/office/word/2006/wordml">
+  <w:sdt>
+    <w:sdtPr>
+      <w:id w:val="196680786"/>
+      <w:docPartObj>
+        <w:docPartGallery w:val="Page Numbers (Bottom of Page)"/>
+        <w:docPartUnique/>
+      </w:docPartObj>
+    </w:sdtPr>
+    <w:sdtContent>
+      <w:p>
+        <w:pPr>
+          <w:pStyle w:val="Footer"/>
+          <w:jc w:val="center"/>
+        </w:pPr>
+        <w:fldSimple w:instr=" PAGE   \* MERGEFORMAT ">
+          <w:r>
+            <w:rPr>
+              <w:noProof/>
+            </w:rPr>
+            <w:t>2</w:t>
+          </w:r>
+        </w:fldSimple>
+      </w:p>
+    </w:sdtContent>
+  </w:sdt>
+  <w:p>
+    <w:pPr>
+      <w:pStyle w:val="Footer"/>
+    </w:pPr>
+  </w:p>
+</w:ftr>
+</file>
+
+<file path=word/footnotes.xml><?xml version="1.0" encoding="utf-8"?>
+<w:footnotes xmlns:ve="http://schemas.openxmlformats.org/markup-compatibility/2006" xmlns:o="urn:schemas-microsoft-com:office:office" xmlns:r="http://schemas.openxmlformats.org/officeDocument/2006/relationships" xmlns:m="http://schemas.openxmlformats.org/officeDocument/2006/math" xmlns:v="urn:schemas-microsoft-com:vml" xmlns:wp="http://schemas.openxmlformats.org/drawingml/2006/wordprocessingDrawing" xmlns:w10="urn:schemas-microsoft-com:office:word" xmlns:w="http://schemas.openxmlformats.org/wordprocessingml/2006/main" xmlns:wne="http://schemas.microsoft.com/office/word/2006/wordml">
+  <w:footnote w:type="separator" w:id="-1">
+    <w:p>
+      <w:pPr>
+        <w:spacing w:after="0" w:line="240" w:lineRule="auto"/>
+      </w:pPr>
+      <w:r>
+        <w:separator/>
+      </w:r>
+    </w:p>
+  </w:footnote>
+  <w:footnote w:type="continuationSeparator" w:id="0">
+    <w:p>
+      <w:pPr>
+        <w:spacing w:after="0" w:line="240" w:lineRule="auto"/>
+      </w:pPr>
+      <w:r>
+        <w:continuationSeparator/>
+      </w:r>
+    </w:p>
+  </w:footnote>
+</w:footnotes>
 </file>
 
 <file path=word/numbering.xml><?xml version="1.0" encoding="utf-8"?>
@@ -1700,6 +2133,52 @@
       <w:sz w:val="52"/>
       <w:szCs w:val="52"/>
     </w:rPr>
+  </w:style>
+  <w:style w:type="paragraph" w:styleId="Header">
+    <w:name w:val="header"/>
+    <w:basedOn w:val="Normal"/>
+    <w:link w:val="HeaderChar"/>
+    <w:uiPriority w:val="99"/>
+    <w:semiHidden/>
+    <w:unhideWhenUsed/>
+    <w:rsid w:val="00DA23CD"/>
+    <w:pPr>
+      <w:tabs>
+        <w:tab w:val="center" w:pos="4680"/>
+        <w:tab w:val="right" w:pos="9360"/>
+      </w:tabs>
+      <w:spacing w:after="0" w:line="240" w:lineRule="auto"/>
+    </w:pPr>
+  </w:style>
+  <w:style w:type="character" w:customStyle="1" w:styleId="HeaderChar">
+    <w:name w:val="Header Char"/>
+    <w:basedOn w:val="DefaultParagraphFont"/>
+    <w:link w:val="Header"/>
+    <w:uiPriority w:val="99"/>
+    <w:semiHidden/>
+    <w:rsid w:val="00DA23CD"/>
+  </w:style>
+  <w:style w:type="paragraph" w:styleId="Footer">
+    <w:name w:val="footer"/>
+    <w:basedOn w:val="Normal"/>
+    <w:link w:val="FooterChar"/>
+    <w:uiPriority w:val="99"/>
+    <w:unhideWhenUsed/>
+    <w:rsid w:val="00DA23CD"/>
+    <w:pPr>
+      <w:tabs>
+        <w:tab w:val="center" w:pos="4680"/>
+        <w:tab w:val="right" w:pos="9360"/>
+      </w:tabs>
+      <w:spacing w:after="0" w:line="240" w:lineRule="auto"/>
+    </w:pPr>
+  </w:style>
+  <w:style w:type="character" w:customStyle="1" w:styleId="FooterChar">
+    <w:name w:val="Footer Char"/>
+    <w:basedOn w:val="DefaultParagraphFont"/>
+    <w:link w:val="Footer"/>
+    <w:uiPriority w:val="99"/>
+    <w:rsid w:val="00DA23CD"/>
   </w:style>
 </w:styles>
 </file>

</xml_diff>

<commit_message>
Revert "Merging from Master"
This reverts commit 48d391391122b507dcf25ce5272b5ee553e08848.
</commit_message>
<xml_diff>
--- a/info/Software Documents/BlueSky_qtgl.docx
+++ b/info/Software Documents/BlueSky_qtgl.docx
@@ -23,24 +23,14 @@
       <w:r>
         <w:t xml:space="preserve">This script contains the </w:t>
       </w:r>
-      <w:proofErr w:type="spellStart"/>
       <w:r>
         <w:rPr>
           <w:i/>
         </w:rPr>
         <w:t>qtgl</w:t>
       </w:r>
-      <w:proofErr w:type="spellEnd"/>
-      <w:r>
-        <w:t xml:space="preserve"> version of the </w:t>
-      </w:r>
-      <w:proofErr w:type="spellStart"/>
-      <w:r>
-        <w:t>MainLoop</w:t>
-      </w:r>
-      <w:proofErr w:type="spellEnd"/>
-      <w:r>
-        <w:t xml:space="preserve"> function</w:t>
+      <w:r>
+        <w:t xml:space="preserve"> version of the MainLoop function</w:t>
       </w:r>
       <w:r>
         <w:t xml:space="preserve"> (see below)</w:t>
@@ -55,15 +45,7 @@
         </w:numPr>
       </w:pPr>
       <w:r>
-        <w:t xml:space="preserve">The </w:t>
-      </w:r>
-      <w:proofErr w:type="spellStart"/>
-      <w:r>
-        <w:t>MainLoop</w:t>
-      </w:r>
-      <w:proofErr w:type="spellEnd"/>
-      <w:r>
-        <w:t xml:space="preserve"> function can be called from either BlueSky.py, or directly by running this script (BlueSky_qtgl.py)</w:t>
+        <w:t>The MainLoop function can be called from either BlueSky.py, or directly by running this script (BlueSky_qtgl.py)</w:t>
       </w:r>
     </w:p>
     <w:bookmarkEnd w:id="0"/>
@@ -73,18 +55,8 @@
         <w:pStyle w:val="Heading1"/>
       </w:pPr>
       <w:r>
-        <w:t xml:space="preserve">Function </w:t>
-      </w:r>
-      <w:proofErr w:type="spellStart"/>
-      <w:proofErr w:type="gramStart"/>
-      <w:r>
-        <w:t>MainLoop</w:t>
-      </w:r>
-      <w:proofErr w:type="spellEnd"/>
-      <w:r>
-        <w:t>()</w:t>
-      </w:r>
-      <w:proofErr w:type="gramEnd"/>
+        <w:t>Function MainLoop()</w:t>
+      </w:r>
     </w:p>
     <w:p>
       <w:pPr>
@@ -106,15 +78,7 @@
         <w:ind w:left="540" w:hanging="540"/>
       </w:pPr>
       <w:r>
-        <w:t xml:space="preserve">Goal: The </w:t>
-      </w:r>
-      <w:proofErr w:type="spellStart"/>
-      <w:r>
-        <w:t>MainLoop</w:t>
-      </w:r>
-      <w:proofErr w:type="spellEnd"/>
-      <w:r>
-        <w:t xml:space="preserve"> function</w:t>
+        <w:t>Goal: The MainLoop function</w:t>
       </w:r>
       <w:r>
         <w:t xml:space="preserve"> </w:t>
@@ -129,15 +93,7 @@
         <w:t xml:space="preserve"> the</w:t>
       </w:r>
       <w:r>
-        <w:t xml:space="preserve"> basic </w:t>
-      </w:r>
-      <w:proofErr w:type="spellStart"/>
-      <w:r>
-        <w:t>BlueSky</w:t>
-      </w:r>
-      <w:proofErr w:type="spellEnd"/>
-      <w:r>
-        <w:t xml:space="preserve"> objects: </w:t>
+        <w:t xml:space="preserve"> basic BlueSky objects: </w:t>
       </w:r>
     </w:p>
     <w:p>
@@ -149,43 +105,23 @@
         </w:numPr>
         <w:ind w:left="1260"/>
       </w:pPr>
-      <w:proofErr w:type="spellStart"/>
       <w:r>
         <w:rPr>
           <w:i/>
         </w:rPr>
         <w:t>navdb</w:t>
       </w:r>
-      <w:proofErr w:type="spellEnd"/>
       <w:r>
         <w:t xml:space="preserve">: an instance of the </w:t>
       </w:r>
-      <w:proofErr w:type="spellStart"/>
       <w:r>
         <w:rPr>
           <w:i/>
         </w:rPr>
         <w:t>Navdatabase</w:t>
       </w:r>
-      <w:proofErr w:type="spellEnd"/>
-      <w:r>
-        <w:t xml:space="preserve"> class (./</w:t>
-      </w:r>
-      <w:proofErr w:type="spellStart"/>
-      <w:r>
-        <w:t>bluesky</w:t>
-      </w:r>
-      <w:proofErr w:type="spellEnd"/>
-      <w:r>
-        <w:t>/</w:t>
-      </w:r>
-      <w:proofErr w:type="spellStart"/>
-      <w:r>
-        <w:t>traf</w:t>
-      </w:r>
-      <w:proofErr w:type="spellEnd"/>
-      <w:r>
-        <w:t>/navdb.py)</w:t>
+      <w:r>
+        <w:t xml:space="preserve"> class (./bluesky/traf/navdb.py)</w:t>
       </w:r>
     </w:p>
     <w:p>
@@ -197,43 +133,23 @@
         </w:numPr>
         <w:ind w:left="1260"/>
       </w:pPr>
-      <w:proofErr w:type="spellStart"/>
       <w:r>
         <w:rPr>
           <w:i/>
         </w:rPr>
         <w:t>gui</w:t>
       </w:r>
-      <w:proofErr w:type="spellEnd"/>
       <w:r>
         <w:t xml:space="preserve">: an instance of the </w:t>
       </w:r>
-      <w:proofErr w:type="spellStart"/>
       <w:r>
         <w:rPr>
           <w:i/>
         </w:rPr>
         <w:t>Gui</w:t>
       </w:r>
-      <w:proofErr w:type="spellEnd"/>
-      <w:r>
-        <w:t xml:space="preserve"> class (./</w:t>
-      </w:r>
-      <w:proofErr w:type="spellStart"/>
-      <w:r>
-        <w:t>ui</w:t>
-      </w:r>
-      <w:proofErr w:type="spellEnd"/>
-      <w:r>
-        <w:t>/</w:t>
-      </w:r>
-      <w:proofErr w:type="spellStart"/>
-      <w:r>
-        <w:t>gtgl</w:t>
-      </w:r>
-      <w:proofErr w:type="spellEnd"/>
-      <w:r>
-        <w:t>/gui.py)</w:t>
+      <w:r>
+        <w:t xml:space="preserve"> class (./ui/gtgl/gui.py)</w:t>
       </w:r>
     </w:p>
     <w:p>
@@ -245,28 +161,24 @@
         </w:numPr>
         <w:ind w:left="1260"/>
       </w:pPr>
-      <w:proofErr w:type="gramStart"/>
       <w:r>
         <w:rPr>
           <w:i/>
         </w:rPr>
         <w:t>manager</w:t>
       </w:r>
-      <w:proofErr w:type="gramEnd"/>
       <w:r>
         <w:t>:</w:t>
       </w:r>
       <w:r>
         <w:t xml:space="preserve"> an instance of the </w:t>
       </w:r>
-      <w:proofErr w:type="spellStart"/>
       <w:r>
         <w:rPr>
           <w:i/>
         </w:rPr>
         <w:t>SimulationManager</w:t>
       </w:r>
-      <w:proofErr w:type="spellEnd"/>
       <w:r>
         <w:t xml:space="preserve"> class </w:t>
       </w:r>
@@ -275,31 +187,7 @@
       <w:bookmarkStart w:id="4" w:name="OLE_LINK5"/>
       <w:bookmarkStart w:id="5" w:name="OLE_LINK6"/>
       <w:r>
-        <w:t>(..\</w:t>
-      </w:r>
-      <w:proofErr w:type="spellStart"/>
-      <w:r>
-        <w:t>bluesky</w:t>
-      </w:r>
-      <w:proofErr w:type="spellEnd"/>
-      <w:r>
-        <w:t>/</w:t>
-      </w:r>
-      <w:proofErr w:type="spellStart"/>
-      <w:r>
-        <w:t>sim</w:t>
-      </w:r>
-      <w:proofErr w:type="spellEnd"/>
-      <w:r>
-        <w:t>/</w:t>
-      </w:r>
-      <w:proofErr w:type="spellStart"/>
-      <w:r>
-        <w:t>qtgl</w:t>
-      </w:r>
-      <w:proofErr w:type="spellEnd"/>
-      <w:r>
-        <w:t>/</w:t>
+        <w:t>(..\bluesky/sim/qtgl/</w:t>
       </w:r>
       <w:r>
         <w:t>simulationmanager</w:t>
@@ -326,14 +214,12 @@
       <w:r>
         <w:t xml:space="preserve"> </w:t>
       </w:r>
-      <w:proofErr w:type="spellStart"/>
       <w:r>
         <w:rPr>
           <w:i/>
         </w:rPr>
         <w:t>addNode</w:t>
       </w:r>
-      <w:proofErr w:type="spellEnd"/>
       <w:r>
         <w:t xml:space="preserve"> function is used to instantiate an object of the </w:t>
       </w:r>
@@ -374,39 +260,7 @@
         <w:t xml:space="preserve">Simulation </w:t>
       </w:r>
       <w:r>
-        <w:t>class is in (</w:t>
-      </w:r>
-      <w:proofErr w:type="gramStart"/>
-      <w:r>
-        <w:t>..</w:t>
-      </w:r>
-      <w:proofErr w:type="gramEnd"/>
-      <w:r>
-        <w:t>\</w:t>
-      </w:r>
-      <w:proofErr w:type="spellStart"/>
-      <w:r>
-        <w:t>bluesky</w:t>
-      </w:r>
-      <w:proofErr w:type="spellEnd"/>
-      <w:r>
-        <w:t>/</w:t>
-      </w:r>
-      <w:proofErr w:type="spellStart"/>
-      <w:r>
-        <w:t>sim</w:t>
-      </w:r>
-      <w:proofErr w:type="spellEnd"/>
-      <w:r>
-        <w:t>/</w:t>
-      </w:r>
-      <w:proofErr w:type="spellStart"/>
-      <w:r>
-        <w:t>qtgl</w:t>
-      </w:r>
-      <w:proofErr w:type="spellEnd"/>
-      <w:r>
-        <w:t>/simulation.py)</w:t>
+        <w:t>class is in (..\bluesky/sim/qtgl/simulation.py)</w:t>
       </w:r>
     </w:p>
     <w:p>
@@ -421,24 +275,14 @@
         <w:t xml:space="preserve">This </w:t>
       </w:r>
       <w:r>
-        <w:t xml:space="preserve">object also contains the other important </w:t>
-      </w:r>
-      <w:proofErr w:type="spellStart"/>
-      <w:r>
-        <w:t>BlueSky</w:t>
-      </w:r>
-      <w:proofErr w:type="spellEnd"/>
-      <w:r>
-        <w:t xml:space="preserve"> objects such as </w:t>
-      </w:r>
-      <w:proofErr w:type="spellStart"/>
+        <w:t xml:space="preserve">object also contains the other important BlueSky objects such as </w:t>
+      </w:r>
       <w:r>
         <w:rPr>
           <w:i/>
         </w:rPr>
         <w:t>traf</w:t>
       </w:r>
-      <w:proofErr w:type="spellEnd"/>
       <w:r>
         <w:t xml:space="preserve"> (Traffic.py), </w:t>
       </w:r>
@@ -451,14 +295,12 @@
       <w:r>
         <w:t xml:space="preserve">, </w:t>
       </w:r>
-      <w:proofErr w:type="spellStart"/>
       <w:r>
         <w:rPr>
           <w:i/>
         </w:rPr>
         <w:t>screenio</w:t>
       </w:r>
-      <w:proofErr w:type="spellEnd"/>
       <w:r>
         <w:t xml:space="preserve"> etc. </w:t>
       </w:r>
@@ -468,85 +310,22 @@
         <w:ind w:left="540"/>
       </w:pPr>
       <w:r>
-        <w:t xml:space="preserve">After the above objects are created, the </w:t>
-      </w:r>
-      <w:proofErr w:type="spellStart"/>
-      <w:r>
-        <w:t>MainLoop</w:t>
-      </w:r>
-      <w:proofErr w:type="spellEnd"/>
-      <w:r>
-        <w:t xml:space="preserve"> function </w:t>
-      </w:r>
-      <w:r>
-        <w:t xml:space="preserve">starts the simulation and </w:t>
-      </w:r>
-      <w:proofErr w:type="spellStart"/>
-      <w:proofErr w:type="gramStart"/>
-      <w:r>
-        <w:t>gui</w:t>
-      </w:r>
-      <w:proofErr w:type="spellEnd"/>
-      <w:proofErr w:type="gramEnd"/>
-      <w:r>
-        <w:t xml:space="preserve"> threads. </w:t>
-      </w:r>
-      <w:r>
-        <w:t xml:space="preserve"> Although this function is called ‘</w:t>
-      </w:r>
-      <w:proofErr w:type="spellStart"/>
-      <w:r>
-        <w:t>MainLoop</w:t>
-      </w:r>
-      <w:proofErr w:type="spellEnd"/>
-      <w:r>
-        <w:t xml:space="preserve">’, </w:t>
-      </w:r>
-      <w:r>
-        <w:t xml:space="preserve">there is no 'loop' in this function in the strictest sense. However, when the simulation thread is started, the </w:t>
-      </w:r>
-      <w:proofErr w:type="spellStart"/>
-      <w:r>
-        <w:t>doWork</w:t>
-      </w:r>
-      <w:proofErr w:type="spellEnd"/>
-      <w:r>
-        <w:t xml:space="preserve"> method of the Simulation class, which contains the </w:t>
+        <w:t xml:space="preserve">After the above objects are created, the MainLoop function </w:t>
+      </w:r>
+      <w:r>
+        <w:t xml:space="preserve">starts the simulation and gui threads. </w:t>
+      </w:r>
+      <w:r>
+        <w:t xml:space="preserve"> Although this function is called ‘MainLoop’, </w:t>
+      </w:r>
+      <w:r>
+        <w:t xml:space="preserve">there is no 'loop' in this function in the strictest sense. However, when the simulation thread is started, the doWork method of the Simulation class, which contains the </w:t>
       </w:r>
       <w:r>
         <w:t xml:space="preserve">‘main’ </w:t>
       </w:r>
-      <w:proofErr w:type="spellStart"/>
-      <w:r>
-        <w:t>BlueSky</w:t>
-      </w:r>
-      <w:proofErr w:type="spellEnd"/>
-      <w:r>
-        <w:t xml:space="preserve"> loop, is activated. Thus </w:t>
-      </w:r>
-      <w:proofErr w:type="spellStart"/>
-      <w:r>
-        <w:t>MainLoop</w:t>
-      </w:r>
-      <w:proofErr w:type="spellEnd"/>
-      <w:r>
-        <w:t xml:space="preserve"> function is responsible for triggering the main loop, and thus deriving its name (the name is also due to historical reasons from the </w:t>
-      </w:r>
-      <w:proofErr w:type="spellStart"/>
-      <w:r>
-        <w:t>pygame</w:t>
-      </w:r>
-      <w:proofErr w:type="spellEnd"/>
-      <w:r>
-        <w:t xml:space="preserve"> version of </w:t>
-      </w:r>
-      <w:proofErr w:type="spellStart"/>
-      <w:r>
-        <w:t>BlueSky</w:t>
-      </w:r>
-      <w:proofErr w:type="spellEnd"/>
-      <w:r>
-        <w:t xml:space="preserve">). </w:t>
+      <w:r>
+        <w:t xml:space="preserve">BlueSky loop, is activated. Thus MainLoop function is responsible for triggering the main loop, and thus deriving its name (the name is also due to historical reasons from the pygame version of BlueSky). </w:t>
       </w:r>
     </w:p>
     <w:p>
@@ -556,91 +335,17 @@
       <w:r>
         <w:t>Note that the simulation thread object (</w:t>
       </w:r>
-      <w:proofErr w:type="spellStart"/>
       <w:r>
         <w:rPr>
           <w:i/>
         </w:rPr>
         <w:t>simthread</w:t>
       </w:r>
-      <w:proofErr w:type="spellEnd"/>
-      <w:r>
-        <w:t xml:space="preserve">) is created and started first. Then the </w:t>
-      </w:r>
-      <w:proofErr w:type="spellStart"/>
-      <w:proofErr w:type="gramStart"/>
-      <w:r>
-        <w:t>gui</w:t>
-      </w:r>
-      <w:proofErr w:type="spellEnd"/>
-      <w:proofErr w:type="gramEnd"/>
-      <w:r>
-        <w:t xml:space="preserve"> thread is started second, causing the splash screen to be displayed. When the </w:t>
-      </w:r>
-      <w:proofErr w:type="spellStart"/>
-      <w:proofErr w:type="gramStart"/>
-      <w:r>
-        <w:t>gui</w:t>
-      </w:r>
-      <w:proofErr w:type="spellEnd"/>
-      <w:proofErr w:type="gramEnd"/>
-      <w:r>
-        <w:t xml:space="preserve"> and simulation threads have really finished starting (it takes a few seconds), the splash screen disappears, and the main </w:t>
-      </w:r>
-      <w:proofErr w:type="spellStart"/>
-      <w:r>
-        <w:t>BluSky</w:t>
-      </w:r>
-      <w:proofErr w:type="spellEnd"/>
-      <w:r>
-        <w:t xml:space="preserve"> </w:t>
-      </w:r>
-      <w:proofErr w:type="spellStart"/>
-      <w:r>
-        <w:t>Gui</w:t>
-      </w:r>
-      <w:proofErr w:type="spellEnd"/>
-      <w:r>
-        <w:t xml:space="preserve"> is ready for user inputs. The simulation thread finishes initializing before the </w:t>
-      </w:r>
-      <w:proofErr w:type="spellStart"/>
-      <w:proofErr w:type="gramStart"/>
-      <w:r>
-        <w:t>gui</w:t>
-      </w:r>
-      <w:proofErr w:type="spellEnd"/>
-      <w:proofErr w:type="gramEnd"/>
-      <w:r>
-        <w:t xml:space="preserve"> thread as it was started first. It then starts the </w:t>
-      </w:r>
-      <w:proofErr w:type="spellStart"/>
-      <w:r>
-        <w:t>doWork</w:t>
-      </w:r>
-      <w:proofErr w:type="spellEnd"/>
-      <w:r>
-        <w:t xml:space="preserve"> function of the Simulation class (before the </w:t>
-      </w:r>
-      <w:proofErr w:type="spellStart"/>
-      <w:proofErr w:type="gramStart"/>
-      <w:r>
-        <w:t>Gui</w:t>
-      </w:r>
-      <w:proofErr w:type="spellEnd"/>
-      <w:proofErr w:type="gramEnd"/>
-      <w:r>
-        <w:t xml:space="preserve"> pops-up). </w:t>
-      </w:r>
-      <w:r>
-        <w:t xml:space="preserve">Once both threads are started, the </w:t>
-      </w:r>
-      <w:proofErr w:type="spellStart"/>
-      <w:r>
-        <w:t>MainLoop</w:t>
-      </w:r>
-      <w:proofErr w:type="spellEnd"/>
-      <w:r>
-        <w:t xml:space="preserve"> function does </w:t>
+      <w:r>
+        <w:t xml:space="preserve">) is created and started first. Then the gui thread is started second, causing the splash screen to be displayed. When the gui and simulation threads have really finished starting (it takes a few seconds), the splash screen disappears, and the main BluSky Gui is ready for user inputs. The simulation thread finishes initializing before the gui thread as it was started first. It then starts the doWork function of the Simulation class (before the Gui pops-up). </w:t>
+      </w:r>
+      <w:r>
+        <w:t xml:space="preserve">Once both threads are started, the MainLoop function does </w:t>
       </w:r>
       <w:r>
         <w:rPr>
@@ -649,25 +354,7 @@
         <w:t>not</w:t>
       </w:r>
       <w:r>
-        <w:t xml:space="preserve"> proceed to the next lines of cod, until the </w:t>
-      </w:r>
-      <w:proofErr w:type="spellStart"/>
-      <w:r>
-        <w:t>sim</w:t>
-      </w:r>
-      <w:proofErr w:type="spellEnd"/>
-      <w:r>
-        <w:t xml:space="preserve"> and </w:t>
-      </w:r>
-      <w:proofErr w:type="spellStart"/>
-      <w:proofErr w:type="gramStart"/>
-      <w:r>
-        <w:t>gui</w:t>
-      </w:r>
-      <w:proofErr w:type="spellEnd"/>
-      <w:proofErr w:type="gramEnd"/>
-      <w:r>
-        <w:t xml:space="preserve"> threads are stopped. </w:t>
+        <w:t xml:space="preserve"> proceed to the next lines of cod, until the sim and gui threads are stopped. </w:t>
       </w:r>
     </w:p>
     <w:p>
@@ -691,50 +378,15 @@
           <w:numId w:val="7"/>
         </w:numPr>
       </w:pPr>
-      <w:proofErr w:type="spellStart"/>
-      <w:proofErr w:type="gramStart"/>
-      <w:r>
-        <w:t>gui</w:t>
-      </w:r>
-      <w:proofErr w:type="spellEnd"/>
-      <w:r>
-        <w:t>(</w:t>
-      </w:r>
-      <w:proofErr w:type="gramEnd"/>
-      <w:r>
-        <w:t xml:space="preserve">object, instance of the </w:t>
-      </w:r>
-      <w:proofErr w:type="spellStart"/>
-      <w:r>
-        <w:t>Gui</w:t>
-      </w:r>
-      <w:proofErr w:type="spellEnd"/>
-      <w:r>
-        <w:t xml:space="preserve"> class)</w:t>
-      </w:r>
-      <w:r>
-        <w:t xml:space="preserve"> -&gt; this is only returned so that the </w:t>
-      </w:r>
-      <w:proofErr w:type="spellStart"/>
-      <w:r>
-        <w:t>gui</w:t>
-      </w:r>
-      <w:proofErr w:type="spellEnd"/>
-      <w:r>
-        <w:t xml:space="preserve"> can be deleted when </w:t>
-      </w:r>
-      <w:proofErr w:type="spellStart"/>
-      <w:r>
-        <w:t>BlueSky</w:t>
-      </w:r>
-      <w:proofErr w:type="spellEnd"/>
-      <w:r>
-        <w:t xml:space="preserve"> exits.</w:t>
+      <w:r>
+        <w:t>gui(object, instance of the Gui class)</w:t>
+      </w:r>
+      <w:r>
+        <w:t xml:space="preserve"> -&gt; this is only returned so that the gui can be deleted when BlueSky exits.</w:t>
       </w:r>
     </w:p>
     <w:p/>
     <w:sectPr>
-      <w:footerReference w:type="default" r:id="rId7"/>
       <w:pgSz w:w="12240" w:h="15840"/>
       <w:pgMar w:top="1440" w:right="1440" w:bottom="1440" w:left="1440" w:header="720" w:footer="720" w:gutter="0"/>
       <w:cols w:space="720"/>
@@ -742,91 +394,6 @@
     </w:sectPr>
   </w:body>
 </w:document>
-</file>
-
-<file path=word/endnotes.xml><?xml version="1.0" encoding="utf-8"?>
-<w:endnotes xmlns:ve="http://schemas.openxmlformats.org/markup-compatibility/2006" xmlns:o="urn:schemas-microsoft-com:office:office" xmlns:r="http://schemas.openxmlformats.org/officeDocument/2006/relationships" xmlns:m="http://schemas.openxmlformats.org/officeDocument/2006/math" xmlns:v="urn:schemas-microsoft-com:vml" xmlns:wp="http://schemas.openxmlformats.org/drawingml/2006/wordprocessingDrawing" xmlns:w10="urn:schemas-microsoft-com:office:word" xmlns:w="http://schemas.openxmlformats.org/wordprocessingml/2006/main" xmlns:wne="http://schemas.microsoft.com/office/word/2006/wordml">
-  <w:endnote w:type="separator" w:id="-1">
-    <w:p>
-      <w:pPr>
-        <w:spacing w:after="0" w:line="240" w:lineRule="auto"/>
-      </w:pPr>
-      <w:r>
-        <w:separator/>
-      </w:r>
-    </w:p>
-  </w:endnote>
-  <w:endnote w:type="continuationSeparator" w:id="0">
-    <w:p>
-      <w:pPr>
-        <w:spacing w:after="0" w:line="240" w:lineRule="auto"/>
-      </w:pPr>
-      <w:r>
-        <w:continuationSeparator/>
-      </w:r>
-    </w:p>
-  </w:endnote>
-</w:endnotes>
-</file>
-
-<file path=word/footer1.xml><?xml version="1.0" encoding="utf-8"?>
-<w:ftr xmlns:ve="http://schemas.openxmlformats.org/markup-compatibility/2006" xmlns:o="urn:schemas-microsoft-com:office:office" xmlns:r="http://schemas.openxmlformats.org/officeDocument/2006/relationships" xmlns:m="http://schemas.openxmlformats.org/officeDocument/2006/math" xmlns:v="urn:schemas-microsoft-com:vml" xmlns:wp="http://schemas.openxmlformats.org/drawingml/2006/wordprocessingDrawing" xmlns:w10="urn:schemas-microsoft-com:office:word" xmlns:w="http://schemas.openxmlformats.org/wordprocessingml/2006/main" xmlns:wne="http://schemas.microsoft.com/office/word/2006/wordml">
-  <w:sdt>
-    <w:sdtPr>
-      <w:id w:val="196680786"/>
-      <w:docPartObj>
-        <w:docPartGallery w:val="Page Numbers (Bottom of Page)"/>
-        <w:docPartUnique/>
-      </w:docPartObj>
-    </w:sdtPr>
-    <w:sdtContent>
-      <w:p>
-        <w:pPr>
-          <w:pStyle w:val="Footer"/>
-          <w:jc w:val="center"/>
-        </w:pPr>
-        <w:fldSimple w:instr=" PAGE   \* MERGEFORMAT ">
-          <w:r>
-            <w:rPr>
-              <w:noProof/>
-            </w:rPr>
-            <w:t>2</w:t>
-          </w:r>
-        </w:fldSimple>
-      </w:p>
-    </w:sdtContent>
-  </w:sdt>
-  <w:p>
-    <w:pPr>
-      <w:pStyle w:val="Footer"/>
-    </w:pPr>
-  </w:p>
-</w:ftr>
-</file>
-
-<file path=word/footnotes.xml><?xml version="1.0" encoding="utf-8"?>
-<w:footnotes xmlns:ve="http://schemas.openxmlformats.org/markup-compatibility/2006" xmlns:o="urn:schemas-microsoft-com:office:office" xmlns:r="http://schemas.openxmlformats.org/officeDocument/2006/relationships" xmlns:m="http://schemas.openxmlformats.org/officeDocument/2006/math" xmlns:v="urn:schemas-microsoft-com:vml" xmlns:wp="http://schemas.openxmlformats.org/drawingml/2006/wordprocessingDrawing" xmlns:w10="urn:schemas-microsoft-com:office:word" xmlns:w="http://schemas.openxmlformats.org/wordprocessingml/2006/main" xmlns:wne="http://schemas.microsoft.com/office/word/2006/wordml">
-  <w:footnote w:type="separator" w:id="-1">
-    <w:p>
-      <w:pPr>
-        <w:spacing w:after="0" w:line="240" w:lineRule="auto"/>
-      </w:pPr>
-      <w:r>
-        <w:separator/>
-      </w:r>
-    </w:p>
-  </w:footnote>
-  <w:footnote w:type="continuationSeparator" w:id="0">
-    <w:p>
-      <w:pPr>
-        <w:spacing w:after="0" w:line="240" w:lineRule="auto"/>
-      </w:pPr>
-      <w:r>
-        <w:continuationSeparator/>
-      </w:r>
-    </w:p>
-  </w:footnote>
-</w:footnotes>
 </file>
 
 <file path=word/numbering.xml><?xml version="1.0" encoding="utf-8"?>
@@ -2133,52 +1700,6 @@
       <w:sz w:val="52"/>
       <w:szCs w:val="52"/>
     </w:rPr>
-  </w:style>
-  <w:style w:type="paragraph" w:styleId="Header">
-    <w:name w:val="header"/>
-    <w:basedOn w:val="Normal"/>
-    <w:link w:val="HeaderChar"/>
-    <w:uiPriority w:val="99"/>
-    <w:semiHidden/>
-    <w:unhideWhenUsed/>
-    <w:rsid w:val="00DA23CD"/>
-    <w:pPr>
-      <w:tabs>
-        <w:tab w:val="center" w:pos="4680"/>
-        <w:tab w:val="right" w:pos="9360"/>
-      </w:tabs>
-      <w:spacing w:after="0" w:line="240" w:lineRule="auto"/>
-    </w:pPr>
-  </w:style>
-  <w:style w:type="character" w:customStyle="1" w:styleId="HeaderChar">
-    <w:name w:val="Header Char"/>
-    <w:basedOn w:val="DefaultParagraphFont"/>
-    <w:link w:val="Header"/>
-    <w:uiPriority w:val="99"/>
-    <w:semiHidden/>
-    <w:rsid w:val="00DA23CD"/>
-  </w:style>
-  <w:style w:type="paragraph" w:styleId="Footer">
-    <w:name w:val="footer"/>
-    <w:basedOn w:val="Normal"/>
-    <w:link w:val="FooterChar"/>
-    <w:uiPriority w:val="99"/>
-    <w:unhideWhenUsed/>
-    <w:rsid w:val="00DA23CD"/>
-    <w:pPr>
-      <w:tabs>
-        <w:tab w:val="center" w:pos="4680"/>
-        <w:tab w:val="right" w:pos="9360"/>
-      </w:tabs>
-      <w:spacing w:after="0" w:line="240" w:lineRule="auto"/>
-    </w:pPr>
-  </w:style>
-  <w:style w:type="character" w:customStyle="1" w:styleId="FooterChar">
-    <w:name w:val="Footer Char"/>
-    <w:basedOn w:val="DefaultParagraphFont"/>
-    <w:link w:val="Footer"/>
-    <w:uiPriority w:val="99"/>
-    <w:rsid w:val="00DA23CD"/>
   </w:style>
 </w:styles>
 </file>

</xml_diff>

<commit_message>
Newest working version using Emmanuels Fork
</commit_message>
<xml_diff>
--- a/info/Software Documents/BlueSky_qtgl.docx
+++ b/info/Software Documents/BlueSky_qtgl.docx
@@ -23,14 +23,24 @@
       <w:r>
         <w:t xml:space="preserve">This script contains the </w:t>
       </w:r>
+      <w:proofErr w:type="spellStart"/>
       <w:r>
         <w:rPr>
           <w:i/>
         </w:rPr>
         <w:t>qtgl</w:t>
       </w:r>
-      <w:r>
-        <w:t xml:space="preserve"> version of the MainLoop function</w:t>
+      <w:proofErr w:type="spellEnd"/>
+      <w:r>
+        <w:t xml:space="preserve"> version of the </w:t>
+      </w:r>
+      <w:proofErr w:type="spellStart"/>
+      <w:r>
+        <w:t>MainLoop</w:t>
+      </w:r>
+      <w:proofErr w:type="spellEnd"/>
+      <w:r>
+        <w:t xml:space="preserve"> function</w:t>
       </w:r>
       <w:r>
         <w:t xml:space="preserve"> (see below)</w:t>
@@ -45,7 +55,15 @@
         </w:numPr>
       </w:pPr>
       <w:r>
-        <w:t>The MainLoop function can be called from either BlueSky.py, or directly by running this script (BlueSky_qtgl.py)</w:t>
+        <w:t xml:space="preserve">The </w:t>
+      </w:r>
+      <w:proofErr w:type="spellStart"/>
+      <w:r>
+        <w:t>MainLoop</w:t>
+      </w:r>
+      <w:proofErr w:type="spellEnd"/>
+      <w:r>
+        <w:t xml:space="preserve"> function can be called from either BlueSky.py, or directly by running this script (BlueSky_qtgl.py)</w:t>
       </w:r>
     </w:p>
     <w:bookmarkEnd w:id="0"/>
@@ -55,8 +73,18 @@
         <w:pStyle w:val="Heading1"/>
       </w:pPr>
       <w:r>
-        <w:t>Function MainLoop()</w:t>
-      </w:r>
+        <w:t xml:space="preserve">Function </w:t>
+      </w:r>
+      <w:proofErr w:type="spellStart"/>
+      <w:proofErr w:type="gramStart"/>
+      <w:r>
+        <w:t>MainLoop</w:t>
+      </w:r>
+      <w:proofErr w:type="spellEnd"/>
+      <w:r>
+        <w:t>()</w:t>
+      </w:r>
+      <w:proofErr w:type="gramEnd"/>
     </w:p>
     <w:p>
       <w:pPr>
@@ -78,7 +106,15 @@
         <w:ind w:left="540" w:hanging="540"/>
       </w:pPr>
       <w:r>
-        <w:t>Goal: The MainLoop function</w:t>
+        <w:t xml:space="preserve">Goal: The </w:t>
+      </w:r>
+      <w:proofErr w:type="spellStart"/>
+      <w:r>
+        <w:t>MainLoop</w:t>
+      </w:r>
+      <w:proofErr w:type="spellEnd"/>
+      <w:r>
+        <w:t xml:space="preserve"> function</w:t>
       </w:r>
       <w:r>
         <w:t xml:space="preserve"> </w:t>
@@ -93,7 +129,15 @@
         <w:t xml:space="preserve"> the</w:t>
       </w:r>
       <w:r>
-        <w:t xml:space="preserve"> basic BlueSky objects: </w:t>
+        <w:t xml:space="preserve"> basic </w:t>
+      </w:r>
+      <w:proofErr w:type="spellStart"/>
+      <w:r>
+        <w:t>BlueSky</w:t>
+      </w:r>
+      <w:proofErr w:type="spellEnd"/>
+      <w:r>
+        <w:t xml:space="preserve"> objects: </w:t>
       </w:r>
     </w:p>
     <w:p>
@@ -105,23 +149,43 @@
         </w:numPr>
         <w:ind w:left="1260"/>
       </w:pPr>
+      <w:proofErr w:type="spellStart"/>
       <w:r>
         <w:rPr>
           <w:i/>
         </w:rPr>
         <w:t>navdb</w:t>
       </w:r>
+      <w:proofErr w:type="spellEnd"/>
       <w:r>
         <w:t xml:space="preserve">: an instance of the </w:t>
       </w:r>
+      <w:proofErr w:type="spellStart"/>
       <w:r>
         <w:rPr>
           <w:i/>
         </w:rPr>
         <w:t>Navdatabase</w:t>
       </w:r>
-      <w:r>
-        <w:t xml:space="preserve"> class (./bluesky/traf/navdb.py)</w:t>
+      <w:proofErr w:type="spellEnd"/>
+      <w:r>
+        <w:t xml:space="preserve"> class (./</w:t>
+      </w:r>
+      <w:proofErr w:type="spellStart"/>
+      <w:r>
+        <w:t>bluesky</w:t>
+      </w:r>
+      <w:proofErr w:type="spellEnd"/>
+      <w:r>
+        <w:t>/</w:t>
+      </w:r>
+      <w:proofErr w:type="spellStart"/>
+      <w:r>
+        <w:t>traf</w:t>
+      </w:r>
+      <w:proofErr w:type="spellEnd"/>
+      <w:r>
+        <w:t>/navdb.py)</w:t>
       </w:r>
     </w:p>
     <w:p>
@@ -133,23 +197,43 @@
         </w:numPr>
         <w:ind w:left="1260"/>
       </w:pPr>
+      <w:proofErr w:type="spellStart"/>
       <w:r>
         <w:rPr>
           <w:i/>
         </w:rPr>
         <w:t>gui</w:t>
       </w:r>
+      <w:proofErr w:type="spellEnd"/>
       <w:r>
         <w:t xml:space="preserve">: an instance of the </w:t>
       </w:r>
+      <w:proofErr w:type="spellStart"/>
       <w:r>
         <w:rPr>
           <w:i/>
         </w:rPr>
         <w:t>Gui</w:t>
       </w:r>
-      <w:r>
-        <w:t xml:space="preserve"> class (./ui/gtgl/gui.py)</w:t>
+      <w:proofErr w:type="spellEnd"/>
+      <w:r>
+        <w:t xml:space="preserve"> class (./</w:t>
+      </w:r>
+      <w:proofErr w:type="spellStart"/>
+      <w:r>
+        <w:t>ui</w:t>
+      </w:r>
+      <w:proofErr w:type="spellEnd"/>
+      <w:r>
+        <w:t>/</w:t>
+      </w:r>
+      <w:proofErr w:type="spellStart"/>
+      <w:r>
+        <w:t>gtgl</w:t>
+      </w:r>
+      <w:proofErr w:type="spellEnd"/>
+      <w:r>
+        <w:t>/gui.py)</w:t>
       </w:r>
     </w:p>
     <w:p>
@@ -161,24 +245,28 @@
         </w:numPr>
         <w:ind w:left="1260"/>
       </w:pPr>
+      <w:proofErr w:type="gramStart"/>
       <w:r>
         <w:rPr>
           <w:i/>
         </w:rPr>
         <w:t>manager</w:t>
       </w:r>
+      <w:proofErr w:type="gramEnd"/>
       <w:r>
         <w:t>:</w:t>
       </w:r>
       <w:r>
         <w:t xml:space="preserve"> an instance of the </w:t>
       </w:r>
+      <w:proofErr w:type="spellStart"/>
       <w:r>
         <w:rPr>
           <w:i/>
         </w:rPr>
         <w:t>SimulationManager</w:t>
       </w:r>
+      <w:proofErr w:type="spellEnd"/>
       <w:r>
         <w:t xml:space="preserve"> class </w:t>
       </w:r>
@@ -187,7 +275,31 @@
       <w:bookmarkStart w:id="4" w:name="OLE_LINK5"/>
       <w:bookmarkStart w:id="5" w:name="OLE_LINK6"/>
       <w:r>
-        <w:t>(..\bluesky/sim/qtgl/</w:t>
+        <w:t>(..\</w:t>
+      </w:r>
+      <w:proofErr w:type="spellStart"/>
+      <w:r>
+        <w:t>bluesky</w:t>
+      </w:r>
+      <w:proofErr w:type="spellEnd"/>
+      <w:r>
+        <w:t>/</w:t>
+      </w:r>
+      <w:proofErr w:type="spellStart"/>
+      <w:r>
+        <w:t>sim</w:t>
+      </w:r>
+      <w:proofErr w:type="spellEnd"/>
+      <w:r>
+        <w:t>/</w:t>
+      </w:r>
+      <w:proofErr w:type="spellStart"/>
+      <w:r>
+        <w:t>qtgl</w:t>
+      </w:r>
+      <w:proofErr w:type="spellEnd"/>
+      <w:r>
+        <w:t>/</w:t>
       </w:r>
       <w:r>
         <w:t>simulationmanager</w:t>
@@ -214,12 +326,14 @@
       <w:r>
         <w:t xml:space="preserve"> </w:t>
       </w:r>
+      <w:proofErr w:type="spellStart"/>
       <w:r>
         <w:rPr>
           <w:i/>
         </w:rPr>
         <w:t>addNode</w:t>
       </w:r>
+      <w:proofErr w:type="spellEnd"/>
       <w:r>
         <w:t xml:space="preserve"> function is used to instantiate an object of the </w:t>
       </w:r>
@@ -260,7 +374,39 @@
         <w:t xml:space="preserve">Simulation </w:t>
       </w:r>
       <w:r>
-        <w:t>class is in (..\bluesky/sim/qtgl/simulation.py)</w:t>
+        <w:t>class is in (</w:t>
+      </w:r>
+      <w:proofErr w:type="gramStart"/>
+      <w:r>
+        <w:t>..</w:t>
+      </w:r>
+      <w:proofErr w:type="gramEnd"/>
+      <w:r>
+        <w:t>\</w:t>
+      </w:r>
+      <w:proofErr w:type="spellStart"/>
+      <w:r>
+        <w:t>bluesky</w:t>
+      </w:r>
+      <w:proofErr w:type="spellEnd"/>
+      <w:r>
+        <w:t>/</w:t>
+      </w:r>
+      <w:proofErr w:type="spellStart"/>
+      <w:r>
+        <w:t>sim</w:t>
+      </w:r>
+      <w:proofErr w:type="spellEnd"/>
+      <w:r>
+        <w:t>/</w:t>
+      </w:r>
+      <w:proofErr w:type="spellStart"/>
+      <w:r>
+        <w:t>qtgl</w:t>
+      </w:r>
+      <w:proofErr w:type="spellEnd"/>
+      <w:r>
+        <w:t>/simulation.py)</w:t>
       </w:r>
     </w:p>
     <w:p>
@@ -275,14 +421,24 @@
         <w:t xml:space="preserve">This </w:t>
       </w:r>
       <w:r>
-        <w:t xml:space="preserve">object also contains the other important BlueSky objects such as </w:t>
-      </w:r>
+        <w:t xml:space="preserve">object also contains the other important </w:t>
+      </w:r>
+      <w:proofErr w:type="spellStart"/>
+      <w:r>
+        <w:t>BlueSky</w:t>
+      </w:r>
+      <w:proofErr w:type="spellEnd"/>
+      <w:r>
+        <w:t xml:space="preserve"> objects such as </w:t>
+      </w:r>
+      <w:proofErr w:type="spellStart"/>
       <w:r>
         <w:rPr>
           <w:i/>
         </w:rPr>
         <w:t>traf</w:t>
       </w:r>
+      <w:proofErr w:type="spellEnd"/>
       <w:r>
         <w:t xml:space="preserve"> (Traffic.py), </w:t>
       </w:r>
@@ -295,12 +451,14 @@
       <w:r>
         <w:t xml:space="preserve">, </w:t>
       </w:r>
+      <w:proofErr w:type="spellStart"/>
       <w:r>
         <w:rPr>
           <w:i/>
         </w:rPr>
         <w:t>screenio</w:t>
       </w:r>
+      <w:proofErr w:type="spellEnd"/>
       <w:r>
         <w:t xml:space="preserve"> etc. </w:t>
       </w:r>
@@ -310,22 +468,85 @@
         <w:ind w:left="540"/>
       </w:pPr>
       <w:r>
-        <w:t xml:space="preserve">After the above objects are created, the MainLoop function </w:t>
-      </w:r>
-      <w:r>
-        <w:t xml:space="preserve">starts the simulation and gui threads. </w:t>
-      </w:r>
-      <w:r>
-        <w:t xml:space="preserve"> Although this function is called ‘MainLoop’, </w:t>
-      </w:r>
-      <w:r>
-        <w:t xml:space="preserve">there is no 'loop' in this function in the strictest sense. However, when the simulation thread is started, the doWork method of the Simulation class, which contains the </w:t>
+        <w:t xml:space="preserve">After the above objects are created, the </w:t>
+      </w:r>
+      <w:proofErr w:type="spellStart"/>
+      <w:r>
+        <w:t>MainLoop</w:t>
+      </w:r>
+      <w:proofErr w:type="spellEnd"/>
+      <w:r>
+        <w:t xml:space="preserve"> function </w:t>
+      </w:r>
+      <w:r>
+        <w:t xml:space="preserve">starts the simulation and </w:t>
+      </w:r>
+      <w:proofErr w:type="spellStart"/>
+      <w:proofErr w:type="gramStart"/>
+      <w:r>
+        <w:t>gui</w:t>
+      </w:r>
+      <w:proofErr w:type="spellEnd"/>
+      <w:proofErr w:type="gramEnd"/>
+      <w:r>
+        <w:t xml:space="preserve"> threads. </w:t>
+      </w:r>
+      <w:r>
+        <w:t xml:space="preserve"> Although this function is called ‘</w:t>
+      </w:r>
+      <w:proofErr w:type="spellStart"/>
+      <w:r>
+        <w:t>MainLoop</w:t>
+      </w:r>
+      <w:proofErr w:type="spellEnd"/>
+      <w:r>
+        <w:t xml:space="preserve">’, </w:t>
+      </w:r>
+      <w:r>
+        <w:t xml:space="preserve">there is no 'loop' in this function in the strictest sense. However, when the simulation thread is started, the </w:t>
+      </w:r>
+      <w:proofErr w:type="spellStart"/>
+      <w:r>
+        <w:t>doWork</w:t>
+      </w:r>
+      <w:proofErr w:type="spellEnd"/>
+      <w:r>
+        <w:t xml:space="preserve"> method of the Simulation class, which contains the </w:t>
       </w:r>
       <w:r>
         <w:t xml:space="preserve">‘main’ </w:t>
       </w:r>
-      <w:r>
-        <w:t xml:space="preserve">BlueSky loop, is activated. Thus MainLoop function is responsible for triggering the main loop, and thus deriving its name (the name is also due to historical reasons from the pygame version of BlueSky). </w:t>
+      <w:proofErr w:type="spellStart"/>
+      <w:r>
+        <w:t>BlueSky</w:t>
+      </w:r>
+      <w:proofErr w:type="spellEnd"/>
+      <w:r>
+        <w:t xml:space="preserve"> loop, is activated. Thus </w:t>
+      </w:r>
+      <w:proofErr w:type="spellStart"/>
+      <w:r>
+        <w:t>MainLoop</w:t>
+      </w:r>
+      <w:proofErr w:type="spellEnd"/>
+      <w:r>
+        <w:t xml:space="preserve"> function is responsible for triggering the main loop, and thus deriving its name (the name is also due to historical reasons from the </w:t>
+      </w:r>
+      <w:proofErr w:type="spellStart"/>
+      <w:r>
+        <w:t>pygame</w:t>
+      </w:r>
+      <w:proofErr w:type="spellEnd"/>
+      <w:r>
+        <w:t xml:space="preserve"> version of </w:t>
+      </w:r>
+      <w:proofErr w:type="spellStart"/>
+      <w:r>
+        <w:t>BlueSky</w:t>
+      </w:r>
+      <w:proofErr w:type="spellEnd"/>
+      <w:r>
+        <w:t xml:space="preserve">). </w:t>
       </w:r>
     </w:p>
     <w:p>
@@ -335,17 +556,91 @@
       <w:r>
         <w:t>Note that the simulation thread object (</w:t>
       </w:r>
+      <w:proofErr w:type="spellStart"/>
       <w:r>
         <w:rPr>
           <w:i/>
         </w:rPr>
         <w:t>simthread</w:t>
       </w:r>
-      <w:r>
-        <w:t xml:space="preserve">) is created and started first. Then the gui thread is started second, causing the splash screen to be displayed. When the gui and simulation threads have really finished starting (it takes a few seconds), the splash screen disappears, and the main BluSky Gui is ready for user inputs. The simulation thread finishes initializing before the gui thread as it was started first. It then starts the doWork function of the Simulation class (before the Gui pops-up). </w:t>
-      </w:r>
-      <w:r>
-        <w:t xml:space="preserve">Once both threads are started, the MainLoop function does </w:t>
+      <w:proofErr w:type="spellEnd"/>
+      <w:r>
+        <w:t xml:space="preserve">) is created and started first. Then the </w:t>
+      </w:r>
+      <w:proofErr w:type="spellStart"/>
+      <w:proofErr w:type="gramStart"/>
+      <w:r>
+        <w:t>gui</w:t>
+      </w:r>
+      <w:proofErr w:type="spellEnd"/>
+      <w:proofErr w:type="gramEnd"/>
+      <w:r>
+        <w:t xml:space="preserve"> thread is started second, causing the splash screen to be displayed. When the </w:t>
+      </w:r>
+      <w:proofErr w:type="spellStart"/>
+      <w:proofErr w:type="gramStart"/>
+      <w:r>
+        <w:t>gui</w:t>
+      </w:r>
+      <w:proofErr w:type="spellEnd"/>
+      <w:proofErr w:type="gramEnd"/>
+      <w:r>
+        <w:t xml:space="preserve"> and simulation threads have really finished starting (it takes a few seconds), the splash screen disappears, and the main </w:t>
+      </w:r>
+      <w:proofErr w:type="spellStart"/>
+      <w:r>
+        <w:t>BluSky</w:t>
+      </w:r>
+      <w:proofErr w:type="spellEnd"/>
+      <w:r>
+        <w:t xml:space="preserve"> </w:t>
+      </w:r>
+      <w:proofErr w:type="spellStart"/>
+      <w:r>
+        <w:t>Gui</w:t>
+      </w:r>
+      <w:proofErr w:type="spellEnd"/>
+      <w:r>
+        <w:t xml:space="preserve"> is ready for user inputs. The simulation thread finishes initializing before the </w:t>
+      </w:r>
+      <w:proofErr w:type="spellStart"/>
+      <w:proofErr w:type="gramStart"/>
+      <w:r>
+        <w:t>gui</w:t>
+      </w:r>
+      <w:proofErr w:type="spellEnd"/>
+      <w:proofErr w:type="gramEnd"/>
+      <w:r>
+        <w:t xml:space="preserve"> thread as it was started first. It then starts the </w:t>
+      </w:r>
+      <w:proofErr w:type="spellStart"/>
+      <w:r>
+        <w:t>doWork</w:t>
+      </w:r>
+      <w:proofErr w:type="spellEnd"/>
+      <w:r>
+        <w:t xml:space="preserve"> function of the Simulation class (before the </w:t>
+      </w:r>
+      <w:proofErr w:type="spellStart"/>
+      <w:proofErr w:type="gramStart"/>
+      <w:r>
+        <w:t>Gui</w:t>
+      </w:r>
+      <w:proofErr w:type="spellEnd"/>
+      <w:proofErr w:type="gramEnd"/>
+      <w:r>
+        <w:t xml:space="preserve"> pops-up). </w:t>
+      </w:r>
+      <w:r>
+        <w:t xml:space="preserve">Once both threads are started, the </w:t>
+      </w:r>
+      <w:proofErr w:type="spellStart"/>
+      <w:r>
+        <w:t>MainLoop</w:t>
+      </w:r>
+      <w:proofErr w:type="spellEnd"/>
+      <w:r>
+        <w:t xml:space="preserve"> function does </w:t>
       </w:r>
       <w:r>
         <w:rPr>
@@ -354,7 +649,25 @@
         <w:t>not</w:t>
       </w:r>
       <w:r>
-        <w:t xml:space="preserve"> proceed to the next lines of cod, until the sim and gui threads are stopped. </w:t>
+        <w:t xml:space="preserve"> proceed to the next lines of cod, until the </w:t>
+      </w:r>
+      <w:proofErr w:type="spellStart"/>
+      <w:r>
+        <w:t>sim</w:t>
+      </w:r>
+      <w:proofErr w:type="spellEnd"/>
+      <w:r>
+        <w:t xml:space="preserve"> and </w:t>
+      </w:r>
+      <w:proofErr w:type="spellStart"/>
+      <w:proofErr w:type="gramStart"/>
+      <w:r>
+        <w:t>gui</w:t>
+      </w:r>
+      <w:proofErr w:type="spellEnd"/>
+      <w:proofErr w:type="gramEnd"/>
+      <w:r>
+        <w:t xml:space="preserve"> threads are stopped. </w:t>
       </w:r>
     </w:p>
     <w:p>
@@ -378,15 +691,50 @@
           <w:numId w:val="7"/>
         </w:numPr>
       </w:pPr>
-      <w:r>
-        <w:t>gui(object, instance of the Gui class)</w:t>
-      </w:r>
-      <w:r>
-        <w:t xml:space="preserve"> -&gt; this is only returned so that the gui can be deleted when BlueSky exits.</w:t>
+      <w:proofErr w:type="spellStart"/>
+      <w:proofErr w:type="gramStart"/>
+      <w:r>
+        <w:t>gui</w:t>
+      </w:r>
+      <w:proofErr w:type="spellEnd"/>
+      <w:r>
+        <w:t>(</w:t>
+      </w:r>
+      <w:proofErr w:type="gramEnd"/>
+      <w:r>
+        <w:t xml:space="preserve">object, instance of the </w:t>
+      </w:r>
+      <w:proofErr w:type="spellStart"/>
+      <w:r>
+        <w:t>Gui</w:t>
+      </w:r>
+      <w:proofErr w:type="spellEnd"/>
+      <w:r>
+        <w:t xml:space="preserve"> class)</w:t>
+      </w:r>
+      <w:r>
+        <w:t xml:space="preserve"> -&gt; this is only returned so that the </w:t>
+      </w:r>
+      <w:proofErr w:type="spellStart"/>
+      <w:r>
+        <w:t>gui</w:t>
+      </w:r>
+      <w:proofErr w:type="spellEnd"/>
+      <w:r>
+        <w:t xml:space="preserve"> can be deleted when </w:t>
+      </w:r>
+      <w:proofErr w:type="spellStart"/>
+      <w:r>
+        <w:t>BlueSky</w:t>
+      </w:r>
+      <w:proofErr w:type="spellEnd"/>
+      <w:r>
+        <w:t xml:space="preserve"> exits.</w:t>
       </w:r>
     </w:p>
     <w:p/>
     <w:sectPr>
+      <w:footerReference w:type="default" r:id="rId7"/>
       <w:pgSz w:w="12240" w:h="15840"/>
       <w:pgMar w:top="1440" w:right="1440" w:bottom="1440" w:left="1440" w:header="720" w:footer="720" w:gutter="0"/>
       <w:cols w:space="720"/>
@@ -394,6 +742,91 @@
     </w:sectPr>
   </w:body>
 </w:document>
+</file>
+
+<file path=word/endnotes.xml><?xml version="1.0" encoding="utf-8"?>
+<w:endnotes xmlns:ve="http://schemas.openxmlformats.org/markup-compatibility/2006" xmlns:o="urn:schemas-microsoft-com:office:office" xmlns:r="http://schemas.openxmlformats.org/officeDocument/2006/relationships" xmlns:m="http://schemas.openxmlformats.org/officeDocument/2006/math" xmlns:v="urn:schemas-microsoft-com:vml" xmlns:wp="http://schemas.openxmlformats.org/drawingml/2006/wordprocessingDrawing" xmlns:w10="urn:schemas-microsoft-com:office:word" xmlns:w="http://schemas.openxmlformats.org/wordprocessingml/2006/main" xmlns:wne="http://schemas.microsoft.com/office/word/2006/wordml">
+  <w:endnote w:type="separator" w:id="-1">
+    <w:p>
+      <w:pPr>
+        <w:spacing w:after="0" w:line="240" w:lineRule="auto"/>
+      </w:pPr>
+      <w:r>
+        <w:separator/>
+      </w:r>
+    </w:p>
+  </w:endnote>
+  <w:endnote w:type="continuationSeparator" w:id="0">
+    <w:p>
+      <w:pPr>
+        <w:spacing w:after="0" w:line="240" w:lineRule="auto"/>
+      </w:pPr>
+      <w:r>
+        <w:continuationSeparator/>
+      </w:r>
+    </w:p>
+  </w:endnote>
+</w:endnotes>
+</file>
+
+<file path=word/footer1.xml><?xml version="1.0" encoding="utf-8"?>
+<w:ftr xmlns:ve="http://schemas.openxmlformats.org/markup-compatibility/2006" xmlns:o="urn:schemas-microsoft-com:office:office" xmlns:r="http://schemas.openxmlformats.org/officeDocument/2006/relationships" xmlns:m="http://schemas.openxmlformats.org/officeDocument/2006/math" xmlns:v="urn:schemas-microsoft-com:vml" xmlns:wp="http://schemas.openxmlformats.org/drawingml/2006/wordprocessingDrawing" xmlns:w10="urn:schemas-microsoft-com:office:word" xmlns:w="http://schemas.openxmlformats.org/wordprocessingml/2006/main" xmlns:wne="http://schemas.microsoft.com/office/word/2006/wordml">
+  <w:sdt>
+    <w:sdtPr>
+      <w:id w:val="196680786"/>
+      <w:docPartObj>
+        <w:docPartGallery w:val="Page Numbers (Bottom of Page)"/>
+        <w:docPartUnique/>
+      </w:docPartObj>
+    </w:sdtPr>
+    <w:sdtContent>
+      <w:p>
+        <w:pPr>
+          <w:pStyle w:val="Footer"/>
+          <w:jc w:val="center"/>
+        </w:pPr>
+        <w:fldSimple w:instr=" PAGE   \* MERGEFORMAT ">
+          <w:r>
+            <w:rPr>
+              <w:noProof/>
+            </w:rPr>
+            <w:t>2</w:t>
+          </w:r>
+        </w:fldSimple>
+      </w:p>
+    </w:sdtContent>
+  </w:sdt>
+  <w:p>
+    <w:pPr>
+      <w:pStyle w:val="Footer"/>
+    </w:pPr>
+  </w:p>
+</w:ftr>
+</file>
+
+<file path=word/footnotes.xml><?xml version="1.0" encoding="utf-8"?>
+<w:footnotes xmlns:ve="http://schemas.openxmlformats.org/markup-compatibility/2006" xmlns:o="urn:schemas-microsoft-com:office:office" xmlns:r="http://schemas.openxmlformats.org/officeDocument/2006/relationships" xmlns:m="http://schemas.openxmlformats.org/officeDocument/2006/math" xmlns:v="urn:schemas-microsoft-com:vml" xmlns:wp="http://schemas.openxmlformats.org/drawingml/2006/wordprocessingDrawing" xmlns:w10="urn:schemas-microsoft-com:office:word" xmlns:w="http://schemas.openxmlformats.org/wordprocessingml/2006/main" xmlns:wne="http://schemas.microsoft.com/office/word/2006/wordml">
+  <w:footnote w:type="separator" w:id="-1">
+    <w:p>
+      <w:pPr>
+        <w:spacing w:after="0" w:line="240" w:lineRule="auto"/>
+      </w:pPr>
+      <w:r>
+        <w:separator/>
+      </w:r>
+    </w:p>
+  </w:footnote>
+  <w:footnote w:type="continuationSeparator" w:id="0">
+    <w:p>
+      <w:pPr>
+        <w:spacing w:after="0" w:line="240" w:lineRule="auto"/>
+      </w:pPr>
+      <w:r>
+        <w:continuationSeparator/>
+      </w:r>
+    </w:p>
+  </w:footnote>
+</w:footnotes>
 </file>
 
 <file path=word/numbering.xml><?xml version="1.0" encoding="utf-8"?>
@@ -1700,6 +2133,52 @@
       <w:sz w:val="52"/>
       <w:szCs w:val="52"/>
     </w:rPr>
+  </w:style>
+  <w:style w:type="paragraph" w:styleId="Header">
+    <w:name w:val="header"/>
+    <w:basedOn w:val="Normal"/>
+    <w:link w:val="HeaderChar"/>
+    <w:uiPriority w:val="99"/>
+    <w:semiHidden/>
+    <w:unhideWhenUsed/>
+    <w:rsid w:val="00DA23CD"/>
+    <w:pPr>
+      <w:tabs>
+        <w:tab w:val="center" w:pos="4680"/>
+        <w:tab w:val="right" w:pos="9360"/>
+      </w:tabs>
+      <w:spacing w:after="0" w:line="240" w:lineRule="auto"/>
+    </w:pPr>
+  </w:style>
+  <w:style w:type="character" w:customStyle="1" w:styleId="HeaderChar">
+    <w:name w:val="Header Char"/>
+    <w:basedOn w:val="DefaultParagraphFont"/>
+    <w:link w:val="Header"/>
+    <w:uiPriority w:val="99"/>
+    <w:semiHidden/>
+    <w:rsid w:val="00DA23CD"/>
+  </w:style>
+  <w:style w:type="paragraph" w:styleId="Footer">
+    <w:name w:val="footer"/>
+    <w:basedOn w:val="Normal"/>
+    <w:link w:val="FooterChar"/>
+    <w:uiPriority w:val="99"/>
+    <w:unhideWhenUsed/>
+    <w:rsid w:val="00DA23CD"/>
+    <w:pPr>
+      <w:tabs>
+        <w:tab w:val="center" w:pos="4680"/>
+        <w:tab w:val="right" w:pos="9360"/>
+      </w:tabs>
+      <w:spacing w:after="0" w:line="240" w:lineRule="auto"/>
+    </w:pPr>
+  </w:style>
+  <w:style w:type="character" w:customStyle="1" w:styleId="FooterChar">
+    <w:name w:val="Footer Char"/>
+    <w:basedOn w:val="DefaultParagraphFont"/>
+    <w:link w:val="Footer"/>
+    <w:uiPriority w:val="99"/>
+    <w:rsid w:val="00DA23CD"/>
   </w:style>
 </w:styles>
 </file>

</xml_diff>